<commit_message>
Feat - Added final conclusions
</commit_message>
<xml_diff>
--- a/Parcial Migratech/Respuestas punto 3.docx
+++ b/Parcial Migratech/Respuestas punto 3.docx
@@ -6,6 +6,31 @@
       <w:pPr>
         <w:jc w:val="both"/>
       </w:pPr>
+    </w:p>
+    <w:p>
+      <w:pPr>
+        <w:jc w:val="both"/>
+      </w:pPr>
+    </w:p>
+    <w:p>
+      <w:pPr>
+        <w:jc w:val="both"/>
+      </w:pPr>
+    </w:p>
+    <w:p>
+      <w:pPr>
+        <w:jc w:val="both"/>
+      </w:pPr>
+    </w:p>
+    <w:p>
+      <w:pPr>
+        <w:jc w:val="both"/>
+      </w:pPr>
+    </w:p>
+    <w:p>
+      <w:pPr>
+        <w:jc w:val="both"/>
+      </w:pPr>
       <w:r>
         <w:t>PUNTO 3: PREGUNTAS ABIERTAS DE BUSINESS INTELLIGENCE</w:t>
       </w:r>
@@ -34,15 +59,7 @@
         <w:jc w:val="both"/>
       </w:pPr>
       <w:r>
-        <w:t xml:space="preserve">Una empresa maneja múltiples fuentes de datos desconectadas (CRM, ERP, Google </w:t>
-      </w:r>
-      <w:proofErr w:type="spellStart"/>
-      <w:r>
-        <w:t>Analytics</w:t>
-      </w:r>
-      <w:proofErr w:type="spellEnd"/>
-      <w:r>
-        <w:t>, bases de datos internas, etc.).</w:t>
+        <w:t>Una empresa maneja múltiples fuentes de datos desconectadas (CRM, ERP, Google Analytics, bases de datos internas, etc.).</w:t>
       </w:r>
     </w:p>
     <w:p>
@@ -75,27 +92,19 @@
         <w:jc w:val="both"/>
       </w:pPr>
       <w:r>
-        <w:t>Podemos utilizar procesos de integración de datos como (ETL), que nos permita trabajar con fuentes heterogéneas como (</w:t>
+        <w:t>Podemos utilizar procesos de integración de datos como (ETL), que nos permita trabajar con fuentes heterogéneas</w:t>
+      </w:r>
+      <w:r>
+        <w:t xml:space="preserve"> (Diversidad de datos)</w:t>
+      </w:r>
+      <w:r>
+        <w:t xml:space="preserve"> como (</w:t>
       </w:r>
       <w:r>
         <w:rPr>
           <w:b/>
         </w:rPr>
-        <w:t xml:space="preserve">SQL, NoSQL, </w:t>
-      </w:r>
-      <w:proofErr w:type="spellStart"/>
-      <w:r>
-        <w:rPr>
-          <w:b/>
-        </w:rPr>
-        <w:t>APIs</w:t>
-      </w:r>
-      <w:proofErr w:type="spellEnd"/>
-      <w:r>
-        <w:rPr>
-          <w:b/>
-        </w:rPr>
-        <w:t xml:space="preserve">, archivos planos) </w:t>
+        <w:t xml:space="preserve">SQL, NoSQL, APIs, archivos planos) </w:t>
       </w:r>
       <w:r>
         <w:t>y</w:t>
@@ -109,72 +118,14 @@
       <w:r>
         <w:t>ELT) que luego nos permita cargar la información y trabajarla en tiempo real usando (</w:t>
       </w:r>
-      <w:proofErr w:type="spellStart"/>
       <w:r>
         <w:rPr>
           <w:b/>
         </w:rPr>
-        <w:t>Fivetran</w:t>
-      </w:r>
-      <w:proofErr w:type="spellEnd"/>
-      <w:r>
-        <w:rPr>
-          <w:b/>
-        </w:rPr>
-        <w:t xml:space="preserve">, Apache </w:t>
-      </w:r>
-      <w:proofErr w:type="spellStart"/>
-      <w:r>
-        <w:rPr>
-          <w:b/>
-        </w:rPr>
-        <w:t>NiFi</w:t>
-      </w:r>
-      <w:proofErr w:type="spellEnd"/>
-      <w:r>
-        <w:rPr>
-          <w:b/>
-        </w:rPr>
-        <w:t xml:space="preserve">, </w:t>
-      </w:r>
-      <w:proofErr w:type="spellStart"/>
-      <w:r>
-        <w:rPr>
-          <w:b/>
-        </w:rPr>
-        <w:t>dbt</w:t>
-      </w:r>
-      <w:proofErr w:type="spellEnd"/>
-      <w:r>
-        <w:rPr>
-          <w:b/>
-        </w:rPr>
-        <w:t xml:space="preserve"> o </w:t>
-      </w:r>
-      <w:proofErr w:type="spellStart"/>
-      <w:r>
-        <w:rPr>
-          <w:b/>
-        </w:rPr>
-        <w:t>Airflow</w:t>
-      </w:r>
-      <w:proofErr w:type="spellEnd"/>
-      <w:r>
-        <w:rPr>
-          <w:b/>
-        </w:rPr>
-        <w:t>)</w:t>
-      </w:r>
-      <w:r>
-        <w:t>, a su vez necesitamos almacenamiento centralizado (</w:t>
-      </w:r>
-      <w:proofErr w:type="spellStart"/>
-      <w:r>
-        <w:t>DataWareHouse</w:t>
-      </w:r>
-      <w:proofErr w:type="spellEnd"/>
-      <w:r>
-        <w:t>) que permite almacenar datos estructurados y previamente procesados con el fin de automatizar procesos y generar reportes interactivos para toma de decisiones.</w:t>
+        <w:t>Fivetran, Apache NiFi, dbt o Airflow)</w:t>
+      </w:r>
+      <w:r>
+        <w:t>, a su vez necesitamos almacenamiento centralizado (DataWareHouse) que permite almacenar datos estructurados y previamente procesados con el fin de automatizar procesos y generar reportes interactivos para toma de decisiones.</w:t>
       </w:r>
     </w:p>
     <w:p>
@@ -247,23 +198,7 @@
         <w:t xml:space="preserve">Integración de Fuentes con Diferentes Tecnologías: </w:t>
       </w:r>
       <w:r>
-        <w:t xml:space="preserve">podemos presentar problemas e incompatibilidades respecto al tipo de tecnología que utilice la fuente de información, para ello podemos implementar </w:t>
-      </w:r>
-      <w:proofErr w:type="spellStart"/>
-      <w:r>
-        <w:t>APIs</w:t>
-      </w:r>
-      <w:proofErr w:type="spellEnd"/>
-      <w:r>
-        <w:t xml:space="preserve"> personalizadas o middleware para normalizar datos antes de cargarlos en el Data </w:t>
-      </w:r>
-      <w:proofErr w:type="spellStart"/>
-      <w:r>
-        <w:t>Warehouse</w:t>
-      </w:r>
-      <w:proofErr w:type="spellEnd"/>
-      <w:r>
-        <w:t>, con esto estamos seguros de tener una vista unificada de los datos presentados</w:t>
+        <w:t>podemos presentar problemas e incompatibilidades respecto al tipo de tecnología que utilice la fuente de información, para ello podemos implementar APIs personalizadas o middleware para normalizar datos antes de cargarlos en el Data Warehouse, con esto estamos seguros de tener una vista unificada de los datos presentados</w:t>
       </w:r>
     </w:p>
     <w:p>
@@ -281,15 +216,7 @@
         <w:t>Volumen y Escalabilidad:</w:t>
       </w:r>
       <w:r>
-        <w:t xml:space="preserve"> Almacenamiento y procesamiento de grandes volúmenes de datos puede afectar el rendimiento. podríamos implementar almacenamiento en capas (Data Lake para datos en bruto o Data </w:t>
-      </w:r>
-      <w:proofErr w:type="spellStart"/>
-      <w:r>
-        <w:t>Ware</w:t>
-      </w:r>
-      <w:proofErr w:type="spellEnd"/>
-      <w:r>
-        <w:t xml:space="preserve"> optimizado para reportes.</w:t>
+        <w:t xml:space="preserve"> Almacenamiento y procesamiento de grandes volúmenes de datos puede afectar el rendimiento. podríamos implementar almacenamiento en capas (Data Lake para datos en bruto o Data Ware optimizado para reportes.</w:t>
       </w:r>
     </w:p>
     <w:p>
@@ -307,304 +234,238 @@
         <w:rPr>
           <w:b/>
         </w:rPr>
-        <w:t xml:space="preserve">Datos en Tiempo Real vs. </w:t>
-      </w:r>
-      <w:proofErr w:type="spellStart"/>
+        <w:t xml:space="preserve">Datos en Tiempo Real vs. Batch: </w:t>
+      </w:r>
+      <w:r>
+        <w:t>Algunas fuentes requieren análisis en tiempo real, mientras que otras funcionan con cargas batch,</w:t>
+      </w:r>
+      <w:r>
+        <w:t xml:space="preserve"> </w:t>
+      </w:r>
+      <w:r>
+        <w:t>consultas en tiempo real, monitoreo en vivo 24/7, baja latencia de datos.</w:t>
+      </w:r>
+    </w:p>
+    <w:p>
+      <w:pPr>
+        <w:jc w:val="both"/>
+        <w:rPr>
+          <w:b/>
+        </w:rPr>
+      </w:pPr>
+      <w:r>
+        <w:br w:type="page"/>
+      </w:r>
+    </w:p>
+    <w:p>
+      <w:pPr>
+        <w:numPr>
+          <w:ilvl w:val="0"/>
+          <w:numId w:val="7"/>
+        </w:numPr>
+        <w:jc w:val="both"/>
+      </w:pPr>
+      <w:r>
+        <w:lastRenderedPageBreak/>
+        <w:t>Procesamiento de Datos: Tiempo Real vs Batch</w:t>
+      </w:r>
+    </w:p>
+    <w:p>
+      <w:pPr>
+        <w:ind w:left="720"/>
+        <w:jc w:val="both"/>
+      </w:pPr>
+    </w:p>
+    <w:p>
+      <w:pPr>
+        <w:ind w:left="720"/>
+        <w:jc w:val="both"/>
+      </w:pPr>
+      <w:r>
+        <w:t>Un startup de e-commerce recopila datos de navegación, compras y soporte al cliente.</w:t>
+      </w:r>
+    </w:p>
+    <w:p>
+      <w:pPr>
+        <w:jc w:val="both"/>
+      </w:pPr>
+    </w:p>
+    <w:p>
+      <w:pPr>
+        <w:numPr>
+          <w:ilvl w:val="0"/>
+          <w:numId w:val="11"/>
+        </w:numPr>
+        <w:jc w:val="both"/>
+      </w:pPr>
+      <w:r>
+        <w:t>¿En qué escenarios utilizarías procesamiento en tiempo real y en cuáles batch?</w:t>
+      </w:r>
+      <w:r>
+        <w:br/>
+      </w:r>
+    </w:p>
+    <w:p>
+      <w:pPr>
+        <w:ind w:left="1440"/>
+        <w:jc w:val="both"/>
+      </w:pPr>
+      <w:r>
+        <w:rPr>
+          <w:b/>
+        </w:rPr>
+        <w:t>Procesamiento en Tiempo Real:</w:t>
+      </w:r>
+    </w:p>
+    <w:p>
+      <w:pPr>
+        <w:numPr>
+          <w:ilvl w:val="0"/>
+          <w:numId w:val="9"/>
+        </w:numPr>
+        <w:jc w:val="both"/>
+      </w:pPr>
+      <w:r>
+        <w:t>Analizar transacciones en tiempo real para identificar patrones sospechosos y prevenir fraudes.</w:t>
+      </w:r>
+    </w:p>
+    <w:p>
+      <w:pPr>
+        <w:numPr>
+          <w:ilvl w:val="0"/>
+          <w:numId w:val="9"/>
+        </w:numPr>
+        <w:jc w:val="both"/>
+      </w:pPr>
+      <w:r>
+        <w:t>Reflejar las ventas inmediatamente y evitar la venta de productos fuera de stock.</w:t>
+      </w:r>
+    </w:p>
+    <w:p>
+      <w:pPr>
+        <w:numPr>
+          <w:ilvl w:val="0"/>
+          <w:numId w:val="9"/>
+        </w:numPr>
+        <w:jc w:val="both"/>
+      </w:pPr>
+      <w:r>
+        <w:t>Identificar y resolver problemas rápidamente.</w:t>
+      </w:r>
+    </w:p>
+    <w:p>
+      <w:pPr>
+        <w:numPr>
+          <w:ilvl w:val="0"/>
+          <w:numId w:val="9"/>
+        </w:numPr>
+        <w:jc w:val="both"/>
+      </w:pPr>
+      <w:r>
+        <w:t xml:space="preserve">Comportamientos de los datos en vivo </w:t>
+      </w:r>
+    </w:p>
+    <w:p>
+      <w:pPr>
+        <w:ind w:left="1440"/>
+        <w:jc w:val="both"/>
+      </w:pPr>
+    </w:p>
+    <w:p>
+      <w:pPr>
+        <w:ind w:left="1440"/>
+        <w:jc w:val="both"/>
+        <w:rPr>
+          <w:b/>
+        </w:rPr>
+      </w:pPr>
+      <w:r>
+        <w:rPr>
+          <w:b/>
+        </w:rPr>
+        <w:t>Procesamiento por Batch:</w:t>
+      </w:r>
+    </w:p>
+    <w:p>
+      <w:pPr>
+        <w:numPr>
+          <w:ilvl w:val="0"/>
+          <w:numId w:val="3"/>
+        </w:numPr>
+        <w:jc w:val="both"/>
+      </w:pPr>
+      <w:r>
+        <w:t>Procesamiento de grandes volúmenes de datos como compras masivas</w:t>
+      </w:r>
+    </w:p>
+    <w:p>
+      <w:pPr>
+        <w:numPr>
+          <w:ilvl w:val="0"/>
+          <w:numId w:val="3"/>
+        </w:numPr>
+        <w:jc w:val="both"/>
+      </w:pPr>
+      <w:r>
+        <w:t>Crear informes y paneles de control periódicos para el análisis del rendimiento y la toma de decisiones estratégicas.</w:t>
+      </w:r>
+    </w:p>
+    <w:p>
+      <w:pPr>
+        <w:ind w:left="1440"/>
+        <w:jc w:val="both"/>
+      </w:pPr>
+    </w:p>
+    <w:p>
+      <w:pPr>
+        <w:ind w:left="1440"/>
+        <w:jc w:val="both"/>
+      </w:pPr>
+    </w:p>
+    <w:p>
+      <w:pPr>
+        <w:numPr>
+          <w:ilvl w:val="0"/>
+          <w:numId w:val="11"/>
+        </w:numPr>
+        <w:jc w:val="both"/>
+      </w:pPr>
+      <w:r>
+        <w:t>¿Cómo equilibrarías la necesidad de datos frescos con la eficiencia del sistema?</w:t>
+      </w:r>
+    </w:p>
+    <w:p>
+      <w:pPr>
+        <w:ind w:left="1440"/>
+        <w:jc w:val="both"/>
+      </w:pPr>
+    </w:p>
+    <w:p>
+      <w:pPr>
+        <w:numPr>
+          <w:ilvl w:val="0"/>
+          <w:numId w:val="1"/>
+        </w:numPr>
+        <w:jc w:val="both"/>
+      </w:pPr>
+      <w:r>
+        <w:rPr>
+          <w:b/>
+        </w:rPr>
+        <w:t>Identificar casos de uso críticos:</w:t>
+      </w:r>
+      <w:r>
+        <w:t xml:space="preserve"> No todos los datos requieren la misma capacidad de carga. Es importante identificar qué datos necesitan ser actualizados en tiempo real y cuáles pueden subirse por </w:t>
+      </w:r>
       <w:r>
         <w:rPr>
           <w:b/>
         </w:rPr>
         <w:t>Batch</w:t>
       </w:r>
-      <w:proofErr w:type="spellEnd"/>
-      <w:r>
-        <w:rPr>
-          <w:b/>
-        </w:rPr>
-        <w:t xml:space="preserve">: </w:t>
-      </w:r>
-      <w:r>
-        <w:t xml:space="preserve">Algunas fuentes requieren análisis en tiempo real, mientras que otras funcionan con cargas </w:t>
-      </w:r>
-      <w:proofErr w:type="spellStart"/>
-      <w:r>
-        <w:t>batch</w:t>
-      </w:r>
-      <w:proofErr w:type="spellEnd"/>
-      <w:r>
-        <w:t>,</w:t>
-      </w:r>
-      <w:r>
-        <w:t xml:space="preserve"> </w:t>
-      </w:r>
-      <w:r>
-        <w:t>consultas en tiempo real, monitoreo en vivo 24/7, baja latencia de datos.</w:t>
-      </w:r>
-    </w:p>
-    <w:p>
-      <w:pPr>
-        <w:jc w:val="both"/>
-        <w:rPr>
-          <w:b/>
-        </w:rPr>
-      </w:pPr>
-      <w:r>
-        <w:br w:type="page"/>
-      </w:r>
-    </w:p>
-    <w:p>
-      <w:pPr>
-        <w:numPr>
-          <w:ilvl w:val="0"/>
-          <w:numId w:val="7"/>
-        </w:numPr>
-        <w:jc w:val="both"/>
-      </w:pPr>
-      <w:r>
-        <w:lastRenderedPageBreak/>
-        <w:t xml:space="preserve">Procesamiento de Datos: Tiempo Real vs </w:t>
-      </w:r>
-      <w:proofErr w:type="spellStart"/>
-      <w:r>
-        <w:t>Batch</w:t>
-      </w:r>
-      <w:proofErr w:type="spellEnd"/>
-    </w:p>
-    <w:p>
-      <w:pPr>
-        <w:ind w:left="720"/>
-        <w:jc w:val="both"/>
-      </w:pPr>
-    </w:p>
-    <w:p>
-      <w:pPr>
-        <w:ind w:left="720"/>
-        <w:jc w:val="both"/>
-      </w:pPr>
-      <w:proofErr w:type="gramStart"/>
-      <w:r>
-        <w:t>Un startup</w:t>
-      </w:r>
-      <w:proofErr w:type="gramEnd"/>
-      <w:r>
-        <w:t xml:space="preserve"> de e-</w:t>
-      </w:r>
-      <w:proofErr w:type="spellStart"/>
-      <w:r>
-        <w:t>commerce</w:t>
-      </w:r>
-      <w:proofErr w:type="spellEnd"/>
-      <w:r>
-        <w:t xml:space="preserve"> recopila datos de navegación, compras y soporte al cliente.</w:t>
-      </w:r>
-    </w:p>
-    <w:p>
-      <w:pPr>
-        <w:jc w:val="both"/>
-      </w:pPr>
-    </w:p>
-    <w:p>
-      <w:pPr>
-        <w:numPr>
-          <w:ilvl w:val="0"/>
-          <w:numId w:val="11"/>
-        </w:numPr>
-        <w:jc w:val="both"/>
-      </w:pPr>
-      <w:r>
-        <w:t xml:space="preserve">¿En qué escenarios utilizarías procesamiento en tiempo real y en cuáles </w:t>
-      </w:r>
-      <w:proofErr w:type="spellStart"/>
-      <w:r>
-        <w:t>batch</w:t>
-      </w:r>
-      <w:proofErr w:type="spellEnd"/>
-      <w:r>
-        <w:t>?</w:t>
-      </w:r>
-      <w:r>
-        <w:br/>
-      </w:r>
-    </w:p>
-    <w:p>
-      <w:pPr>
-        <w:ind w:left="1440"/>
-        <w:jc w:val="both"/>
-      </w:pPr>
-      <w:r>
-        <w:rPr>
-          <w:b/>
-        </w:rPr>
-        <w:t>Procesamiento en Tiempo Real:</w:t>
-      </w:r>
-    </w:p>
-    <w:p>
-      <w:pPr>
-        <w:numPr>
-          <w:ilvl w:val="0"/>
-          <w:numId w:val="9"/>
-        </w:numPr>
-        <w:jc w:val="both"/>
-      </w:pPr>
-      <w:r>
-        <w:t>Analizar transacciones en tiempo real para identificar patrones sospechosos y prevenir fraudes.</w:t>
-      </w:r>
-    </w:p>
-    <w:p>
-      <w:pPr>
-        <w:numPr>
-          <w:ilvl w:val="0"/>
-          <w:numId w:val="9"/>
-        </w:numPr>
-        <w:jc w:val="both"/>
-      </w:pPr>
-      <w:r>
-        <w:t>Reflejar las ventas inmediatamente y evitar la venta de productos fuera de stock.</w:t>
-      </w:r>
-    </w:p>
-    <w:p>
-      <w:pPr>
-        <w:numPr>
-          <w:ilvl w:val="0"/>
-          <w:numId w:val="9"/>
-        </w:numPr>
-        <w:jc w:val="both"/>
-      </w:pPr>
-      <w:r>
-        <w:t>Identificar y resolver problemas rápidamente.</w:t>
-      </w:r>
-    </w:p>
-    <w:p>
-      <w:pPr>
-        <w:numPr>
-          <w:ilvl w:val="0"/>
-          <w:numId w:val="9"/>
-        </w:numPr>
-        <w:jc w:val="both"/>
-      </w:pPr>
-      <w:r>
-        <w:t xml:space="preserve">Comportamientos de los datos en vivo </w:t>
-      </w:r>
-    </w:p>
-    <w:p>
-      <w:pPr>
-        <w:ind w:left="1440"/>
-        <w:jc w:val="both"/>
-      </w:pPr>
-    </w:p>
-    <w:p>
-      <w:pPr>
-        <w:ind w:left="1440"/>
-        <w:jc w:val="both"/>
-        <w:rPr>
-          <w:b/>
-        </w:rPr>
-      </w:pPr>
-      <w:r>
-        <w:rPr>
-          <w:b/>
-        </w:rPr>
-        <w:t xml:space="preserve">Procesamiento por </w:t>
-      </w:r>
-      <w:proofErr w:type="spellStart"/>
-      <w:r>
-        <w:rPr>
-          <w:b/>
-        </w:rPr>
-        <w:t>Batch</w:t>
-      </w:r>
-      <w:proofErr w:type="spellEnd"/>
-      <w:r>
-        <w:rPr>
-          <w:b/>
-        </w:rPr>
-        <w:t>:</w:t>
-      </w:r>
-    </w:p>
-    <w:p>
-      <w:pPr>
-        <w:numPr>
-          <w:ilvl w:val="0"/>
-          <w:numId w:val="3"/>
-        </w:numPr>
-        <w:jc w:val="both"/>
-      </w:pPr>
-      <w:r>
-        <w:t>Procesamiento de grandes volúmenes de datos como compras masivas</w:t>
-      </w:r>
-    </w:p>
-    <w:p>
-      <w:pPr>
-        <w:numPr>
-          <w:ilvl w:val="0"/>
-          <w:numId w:val="3"/>
-        </w:numPr>
-        <w:jc w:val="both"/>
-      </w:pPr>
-      <w:r>
-        <w:t>Crear informes y paneles de control periódicos para el análisis del rendimiento y la toma de decisiones estratégicas.</w:t>
-      </w:r>
-    </w:p>
-    <w:p>
-      <w:pPr>
-        <w:ind w:left="1440"/>
-        <w:jc w:val="both"/>
-      </w:pPr>
-    </w:p>
-    <w:p>
-      <w:pPr>
-        <w:ind w:left="1440"/>
-        <w:jc w:val="both"/>
-      </w:pPr>
-    </w:p>
-    <w:p>
-      <w:pPr>
-        <w:numPr>
-          <w:ilvl w:val="0"/>
-          <w:numId w:val="11"/>
-        </w:numPr>
-        <w:jc w:val="both"/>
-      </w:pPr>
-      <w:r>
-        <w:t>¿Cómo equilibrarías la necesidad de datos frescos con la eficiencia del sistema?</w:t>
-      </w:r>
-    </w:p>
-    <w:p>
-      <w:pPr>
-        <w:ind w:left="1440"/>
-        <w:jc w:val="both"/>
-      </w:pPr>
-    </w:p>
-    <w:p>
-      <w:pPr>
-        <w:numPr>
-          <w:ilvl w:val="0"/>
-          <w:numId w:val="1"/>
-        </w:numPr>
-        <w:jc w:val="both"/>
-      </w:pPr>
-      <w:r>
-        <w:rPr>
-          <w:b/>
-        </w:rPr>
-        <w:t>Identificar casos de uso críticos:</w:t>
-      </w:r>
-      <w:r>
-        <w:t xml:space="preserve"> No todos los datos requieren la misma capacidad de carga. Es importante identificar qué datos necesitan ser actualizados en tiempo real y cuáles pueden subirse por </w:t>
-      </w:r>
-      <w:proofErr w:type="spellStart"/>
-      <w:proofErr w:type="gramStart"/>
-      <w:r>
-        <w:rPr>
-          <w:b/>
-        </w:rPr>
-        <w:t>Batch</w:t>
-      </w:r>
-      <w:proofErr w:type="spellEnd"/>
       <w:r>
         <w:t xml:space="preserve"> .</w:t>
       </w:r>
-      <w:proofErr w:type="gramEnd"/>
     </w:p>
     <w:p>
       <w:pPr>
@@ -673,15 +534,7 @@
         <w:jc w:val="both"/>
       </w:pPr>
       <w:r>
-        <w:t xml:space="preserve">¿Cómo </w:t>
-      </w:r>
-      <w:proofErr w:type="spellStart"/>
-      <w:r>
-        <w:t>diagnosticarias</w:t>
-      </w:r>
-      <w:proofErr w:type="spellEnd"/>
-      <w:r>
-        <w:t xml:space="preserve"> el problema de rendimiento?</w:t>
+        <w:t>¿Cómo diagnosticarias el problema de rendimiento?</w:t>
       </w:r>
     </w:p>
     <w:p>
@@ -813,13 +666,8 @@
         </w:numPr>
         <w:jc w:val="both"/>
       </w:pPr>
-      <w:proofErr w:type="spellStart"/>
-      <w:r>
-        <w:t>Clustering</w:t>
-      </w:r>
-      <w:proofErr w:type="spellEnd"/>
-      <w:r>
-        <w:t xml:space="preserve"> y Ordenación de Datos Optimizando el acceso secuencial a los datos.</w:t>
+      <w:r>
+        <w:t>Clustering y Ordenación de Datos Optimizando el acceso secuencial a los datos.</w:t>
       </w:r>
     </w:p>
     <w:p>
@@ -831,15 +679,7 @@
         <w:jc w:val="both"/>
       </w:pPr>
       <w:r>
-        <w:t xml:space="preserve">Evitar subconsultas innecesarias y usar </w:t>
-      </w:r>
-      <w:proofErr w:type="spellStart"/>
-      <w:r>
-        <w:t>joins</w:t>
-      </w:r>
-      <w:proofErr w:type="spellEnd"/>
-      <w:r>
-        <w:t xml:space="preserve"> eficientes.</w:t>
+        <w:t>Evitar subconsultas innecesarias y usar joins eficientes.</w:t>
       </w:r>
     </w:p>
     <w:p>
@@ -887,15 +727,7 @@
         <w:jc w:val="both"/>
       </w:pPr>
       <w:r>
-        <w:t xml:space="preserve">Uso de </w:t>
-      </w:r>
-      <w:proofErr w:type="spellStart"/>
-      <w:r>
-        <w:t>Caching</w:t>
-      </w:r>
-      <w:proofErr w:type="spellEnd"/>
-      <w:r>
-        <w:t xml:space="preserve"> para Evitar Repetir Consultas Costosas, Reducimos carga en la base de datos y mejora el tiempo de respuesta.</w:t>
+        <w:t>Uso de Caching para Evitar Repetir Consultas Costosas, Reducimos carga en la base de datos y mejora el tiempo de respuesta.</w:t>
       </w:r>
     </w:p>
     <w:p>
@@ -940,15 +772,7 @@
         <w:jc w:val="both"/>
       </w:pPr>
       <w:r>
-        <w:t xml:space="preserve">En una empresa de </w:t>
-      </w:r>
-      <w:proofErr w:type="spellStart"/>
-      <w:r>
-        <w:t>retail</w:t>
-      </w:r>
-      <w:proofErr w:type="spellEnd"/>
-      <w:r>
-        <w:t>, los reportes de ventas presentan inconsistencias debido a fuentes con distintos formatos y criterios.</w:t>
+        <w:t>En una empresa de retail, los reportes de ventas presentan inconsistencias debido a fuentes con distintos formatos y criterios.</w:t>
       </w:r>
     </w:p>
     <w:p>
@@ -1142,15 +966,7 @@
         <w:jc w:val="both"/>
       </w:pPr>
       <w:r>
-        <w:t xml:space="preserve">Describe un proyecto real o hipotético de BI o Data </w:t>
-      </w:r>
-      <w:proofErr w:type="spellStart"/>
-      <w:r>
-        <w:t>Engineering</w:t>
-      </w:r>
-      <w:proofErr w:type="spellEnd"/>
-      <w:r>
-        <w:t xml:space="preserve"> en el que hayas trabajado.</w:t>
+        <w:t>Describe un proyecto real o hipotético de BI o Data Engineering en el que hayas trabajado.</w:t>
       </w:r>
     </w:p>
     <w:p>
@@ -1182,15 +998,7 @@
         <w:t>las condiciones sociodemográficas de un estudiante infieren</w:t>
       </w:r>
       <w:r>
-        <w:t xml:space="preserve"> en su puntaje final en las pruebas de estado, teniendo en cuenta variables como (estrato, ubicación de vivienda, nivel educativo de padres, acceso a internet, dispositivos de uso, </w:t>
-      </w:r>
-      <w:proofErr w:type="spellStart"/>
-      <w:r>
-        <w:t>etc</w:t>
-      </w:r>
-      <w:proofErr w:type="spellEnd"/>
-      <w:r>
-        <w:t>).</w:t>
+        <w:t xml:space="preserve"> en su puntaje final en las pruebas de estado, teniendo en cuenta variables como (estrato, ubicación de vivienda, nivel educativo de padres, acceso a internet, dispositivos de uso, etc).</w:t>
       </w:r>
     </w:p>
     <w:p>
@@ -1231,68 +1039,7 @@
         <w:t>Tecnologías</w:t>
       </w:r>
       <w:r>
-        <w:t xml:space="preserve">: Como principal herramienta se usó visual </w:t>
-      </w:r>
-      <w:proofErr w:type="spellStart"/>
-      <w:r>
-        <w:t>studio</w:t>
-      </w:r>
-      <w:proofErr w:type="spellEnd"/>
-      <w:r>
-        <w:t xml:space="preserve"> </w:t>
-      </w:r>
-      <w:proofErr w:type="spellStart"/>
-      <w:r>
-        <w:t>code</w:t>
-      </w:r>
-      <w:proofErr w:type="spellEnd"/>
-      <w:r>
-        <w:t xml:space="preserve"> con un entorno de </w:t>
-      </w:r>
-      <w:proofErr w:type="spellStart"/>
-      <w:r>
-        <w:t>python</w:t>
-      </w:r>
-      <w:proofErr w:type="spellEnd"/>
-      <w:r>
-        <w:t xml:space="preserve"> para realizar el proyecto junto con una extensión llamada </w:t>
-      </w:r>
-      <w:proofErr w:type="spellStart"/>
-      <w:r>
-        <w:t>Jupyter</w:t>
-      </w:r>
-      <w:proofErr w:type="spellEnd"/>
-      <w:r>
-        <w:t xml:space="preserve"> Notebook para mejor distribución del código, aparte de ciertas librerías como pandas, </w:t>
-      </w:r>
-      <w:proofErr w:type="spellStart"/>
-      <w:r>
-        <w:t>numpy</w:t>
-      </w:r>
-      <w:proofErr w:type="spellEnd"/>
-      <w:r>
-        <w:t xml:space="preserve">, </w:t>
-      </w:r>
-      <w:proofErr w:type="spellStart"/>
-      <w:proofErr w:type="gramStart"/>
-      <w:r>
-        <w:t>sklearn</w:t>
-      </w:r>
-      <w:proofErr w:type="spellEnd"/>
-      <w:r>
-        <w:t xml:space="preserve">  y</w:t>
-      </w:r>
-      <w:proofErr w:type="gramEnd"/>
-      <w:r>
-        <w:t xml:space="preserve"> </w:t>
-      </w:r>
-      <w:proofErr w:type="spellStart"/>
-      <w:r>
-        <w:t>matplotlib</w:t>
-      </w:r>
-      <w:proofErr w:type="spellEnd"/>
-      <w:r>
-        <w:t>, las cuales permiten realizar funciones específicas en función de recolección, modificación, análisis predictivo y gráficos de información.</w:t>
+        <w:t>: Como principal herramienta se usó visual studio code con un entorno de python para realizar el proyecto junto con una extensión llamada Jupyter Notebook para mejor distribución del código, aparte de ciertas librerías como pandas, numpy, sklearn  y matplotlib, las cuales permiten realizar funciones específicas en función de recolección, modificación, análisis predictivo y gráficos de información.</w:t>
       </w:r>
     </w:p>
     <w:p>
@@ -1397,16 +1144,8 @@
         <w:rPr>
           <w:b/>
         </w:rPr>
-        <w:t xml:space="preserve">machine </w:t>
-      </w:r>
-      <w:proofErr w:type="spellStart"/>
-      <w:r>
-        <w:rPr>
-          <w:b/>
-        </w:rPr>
-        <w:t>learning</w:t>
-      </w:r>
-      <w:proofErr w:type="spellEnd"/>
+        <w:t>machine learning</w:t>
+      </w:r>
       <w:r>
         <w:t xml:space="preserve"> para construir modelos predictivos que pudieran predecir el puntaje de los estudiantes. Se emplearon algoritmos como regresión lineal. Se entrenaron varios modelos y se evaluó su desempeño utilizando métricas apropiadas, como el </w:t>
       </w:r>
@@ -1530,6 +1269,269 @@
       </w:r>
       <w:r>
         <w:t>de esta manera se logro identificar cuales ayudaban a mejorar la precisión del modelo y continuamos entrenando el modelo con las nuevas variables hasta encontrar un mejor margen de precisión</w:t>
+      </w:r>
+    </w:p>
+    <w:p>
+      <w:pPr>
+        <w:pStyle w:val="Prrafodelista"/>
+      </w:pPr>
+    </w:p>
+    <w:p>
+      <w:pPr>
+        <w:ind w:left="720"/>
+        <w:jc w:val="both"/>
+      </w:pPr>
+      <w:r>
+        <w:t>CONCLUSIONES</w:t>
+      </w:r>
+    </w:p>
+    <w:p>
+      <w:pPr>
+        <w:ind w:left="720"/>
+        <w:jc w:val="both"/>
+      </w:pPr>
+    </w:p>
+    <w:p>
+      <w:pPr>
+        <w:ind w:left="720"/>
+        <w:jc w:val="both"/>
+      </w:pPr>
+      <w:r>
+        <w:t xml:space="preserve">La empresa que planes migratorios ofrece es: </w:t>
+      </w:r>
+    </w:p>
+    <w:p>
+      <w:pPr>
+        <w:ind w:left="720"/>
+        <w:jc w:val="both"/>
+      </w:pPr>
+      <w:r>
+        <w:t>1. QUIBUS - 455</w:t>
+      </w:r>
+    </w:p>
+    <w:p>
+      <w:pPr>
+        <w:ind w:left="720"/>
+        <w:jc w:val="both"/>
+      </w:pPr>
+      <w:r>
+        <w:t>2. SIEGEMEDIA - 305</w:t>
+      </w:r>
+    </w:p>
+    <w:p>
+      <w:pPr>
+        <w:ind w:left="720"/>
+        <w:jc w:val="both"/>
+      </w:pPr>
+      <w:r>
+        <w:t>3. MIGRATECH - 274</w:t>
+      </w:r>
+    </w:p>
+    <w:p>
+      <w:pPr>
+        <w:ind w:left="720"/>
+        <w:jc w:val="both"/>
+      </w:pPr>
+    </w:p>
+    <w:p>
+      <w:pPr>
+        <w:ind w:left="720"/>
+        <w:jc w:val="both"/>
+      </w:pPr>
+      <w:r>
+        <w:t>HISTORICO DE VENTAS POR AÑO</w:t>
+      </w:r>
+    </w:p>
+    <w:p>
+      <w:pPr>
+        <w:ind w:left="720"/>
+        <w:jc w:val="both"/>
+      </w:pPr>
+      <w:r>
+        <w:t>1. 2007</w:t>
+      </w:r>
+    </w:p>
+    <w:p>
+      <w:pPr>
+        <w:ind w:left="720"/>
+        <w:jc w:val="both"/>
+      </w:pPr>
+      <w:r>
+        <w:t>2. 2008</w:t>
+      </w:r>
+    </w:p>
+    <w:p>
+      <w:pPr>
+        <w:ind w:left="720"/>
+        <w:jc w:val="both"/>
+      </w:pPr>
+      <w:r>
+        <w:t>3. 2009</w:t>
+      </w:r>
+    </w:p>
+    <w:p>
+      <w:pPr>
+        <w:ind w:left="720"/>
+        <w:jc w:val="both"/>
+      </w:pPr>
+    </w:p>
+    <w:p>
+      <w:pPr>
+        <w:ind w:left="720"/>
+        <w:jc w:val="both"/>
+      </w:pPr>
+      <w:r>
+        <w:t>REGION CON MAS VENTAS</w:t>
+      </w:r>
+    </w:p>
+    <w:p>
+      <w:pPr>
+        <w:ind w:left="720"/>
+        <w:jc w:val="both"/>
+      </w:pPr>
+      <w:r>
+        <w:t>1. EAST</w:t>
+      </w:r>
+    </w:p>
+    <w:p>
+      <w:pPr>
+        <w:ind w:left="720"/>
+        <w:jc w:val="both"/>
+      </w:pPr>
+      <w:r>
+        <w:t>2. CENTRAL</w:t>
+      </w:r>
+    </w:p>
+    <w:p>
+      <w:pPr>
+        <w:ind w:left="720"/>
+        <w:jc w:val="both"/>
+      </w:pPr>
+      <w:r>
+        <w:t>3. WEST</w:t>
+      </w:r>
+    </w:p>
+    <w:p>
+      <w:pPr>
+        <w:ind w:left="720"/>
+        <w:jc w:val="both"/>
+      </w:pPr>
+    </w:p>
+    <w:p>
+      <w:pPr>
+        <w:ind w:left="720"/>
+        <w:jc w:val="both"/>
+      </w:pPr>
+      <w:r>
+        <w:t>HISTORICO VENTAS POR COMPAÑIA</w:t>
+      </w:r>
+    </w:p>
+    <w:p>
+      <w:pPr>
+        <w:ind w:left="720"/>
+        <w:jc w:val="both"/>
+      </w:pPr>
+      <w:r>
+        <w:t>1. MIGRATECH - 26%</w:t>
+      </w:r>
+    </w:p>
+    <w:p>
+      <w:pPr>
+        <w:ind w:left="720"/>
+        <w:jc w:val="both"/>
+      </w:pPr>
+      <w:r>
+        <w:t>2. SIEGEMEDIA - 21%</w:t>
+      </w:r>
+    </w:p>
+    <w:p>
+      <w:pPr>
+        <w:ind w:left="720"/>
+        <w:jc w:val="both"/>
+      </w:pPr>
+      <w:r>
+        <w:t>3. CUBICLENINJAS - 17%</w:t>
+      </w:r>
+    </w:p>
+    <w:p>
+      <w:pPr>
+        <w:ind w:left="720"/>
+        <w:jc w:val="both"/>
+      </w:pPr>
+    </w:p>
+    <w:p>
+      <w:pPr>
+        <w:ind w:left="720"/>
+        <w:jc w:val="both"/>
+      </w:pPr>
+      <w:r>
+        <w:t xml:space="preserve">- Según la </w:t>
+      </w:r>
+      <w:r>
+        <w:t>gráfica</w:t>
+      </w:r>
+      <w:r>
+        <w:t xml:space="preserve">, la venta de planes tiende a ser </w:t>
+      </w:r>
+      <w:r>
+        <w:t>más</w:t>
+      </w:r>
+      <w:r>
+        <w:t xml:space="preserve"> elevada en los últimos meses del año, con tendencia a disminuir en los primeros 7 meses del siguiente año, hasta que se repite, algunas compañías a mitad de año, tienen un pico elevado en ventas </w:t>
+      </w:r>
+      <w:r>
+        <w:t>más</w:t>
+      </w:r>
+      <w:r>
+        <w:t xml:space="preserve"> exactamente en (Junio)</w:t>
+      </w:r>
+    </w:p>
+    <w:p>
+      <w:pPr>
+        <w:ind w:left="720"/>
+        <w:jc w:val="both"/>
+      </w:pPr>
+    </w:p>
+    <w:p>
+      <w:pPr>
+        <w:ind w:left="720"/>
+        <w:jc w:val="both"/>
+      </w:pPr>
+      <w:r>
+        <w:t xml:space="preserve">- La región WEST es la región que tiene </w:t>
+      </w:r>
+      <w:r>
+        <w:t>más</w:t>
+      </w:r>
+      <w:r>
+        <w:t xml:space="preserve"> estabilidad a lo largo del año en cuanto a ventas, sin importar la compañía</w:t>
+      </w:r>
+      <w:r>
+        <w:t>.</w:t>
+      </w:r>
+      <w:r>
+        <w:t xml:space="preserve"> </w:t>
+      </w:r>
+    </w:p>
+    <w:p>
+      <w:pPr>
+        <w:ind w:left="720"/>
+        <w:jc w:val="both"/>
+      </w:pPr>
+    </w:p>
+    <w:p>
+      <w:pPr>
+        <w:ind w:left="720"/>
+        <w:jc w:val="both"/>
+      </w:pPr>
+      <w:r>
+        <w:t>- Las regiones EAST y CENTRAL son las regiones con oportunidades</w:t>
+      </w:r>
+      <w:r>
+        <w:t xml:space="preserve"> </w:t>
+      </w:r>
+      <w:r>
+        <w:t>de mejora, se puede implementar estrategias de marketing (publicidad directa, fidelización, promociones) para lograr una mejor estabilidad a lo largo del año.</w:t>
       </w:r>
     </w:p>
     <w:sectPr>
@@ -4102,6 +4104,17 @@
       <w:szCs w:val="30"/>
     </w:rPr>
   </w:style>
+  <w:style w:type="paragraph" w:styleId="Prrafodelista">
+    <w:name w:val="List Paragraph"/>
+    <w:basedOn w:val="Normal"/>
+    <w:uiPriority w:val="34"/>
+    <w:qFormat/>
+    <w:rsid w:val="00110702"/>
+    <w:pPr>
+      <w:ind w:left="720"/>
+      <w:contextualSpacing/>
+    </w:pPr>
+  </w:style>
 </w:styles>
 </file>
 

</xml_diff>